<commit_message>
upate bab 1 & 2
</commit_message>
<xml_diff>
--- a/BAB1.docx
+++ b/BAB1.docx
@@ -17128,7 +17128,10 @@
       </w:r>
       <w:proofErr w:type="spellStart"/>
       <w:r>
-        <w:t>pelatihan</w:t>
+        <w:t>P</w:t>
+      </w:r>
+      <w:r>
+        <w:t>elatihan</w:t>
       </w:r>
       <w:proofErr w:type="spellEnd"/>
       <w:r>
@@ -17152,17 +17155,42 @@
       </w:r>
       <w:proofErr w:type="spellStart"/>
       <w:r>
-        <w:t>produktivitas</w:t>
-      </w:r>
-      <w:proofErr w:type="spellEnd"/>
-      <w:r>
-        <w:t xml:space="preserve"> </w:t>
-      </w:r>
-      <w:proofErr w:type="spellStart"/>
-      <w:r>
-        <w:t>karyawan</w:t>
-      </w:r>
-      <w:proofErr w:type="spellEnd"/>
+        <w:t>P</w:t>
+      </w:r>
+      <w:r>
+        <w:t>roduktivitas</w:t>
+      </w:r>
+      <w:proofErr w:type="spellEnd"/>
+      <w:r>
+        <w:t xml:space="preserve"> </w:t>
+      </w:r>
+      <w:proofErr w:type="spellStart"/>
+      <w:r>
+        <w:t>K</w:t>
+      </w:r>
+      <w:r>
+        <w:t>aryawan</w:t>
+      </w:r>
+      <w:proofErr w:type="spellEnd"/>
+      <w:r>
+        <w:t xml:space="preserve"> </w:t>
+      </w:r>
+      <w:proofErr w:type="spellStart"/>
+      <w:r>
+        <w:t>perusahaan</w:t>
+      </w:r>
+      <w:proofErr w:type="spellEnd"/>
+      <w:r>
+        <w:t xml:space="preserve"> </w:t>
+      </w:r>
+      <w:proofErr w:type="spellStart"/>
+      <w:r>
+        <w:t>manufaktur</w:t>
+      </w:r>
+      <w:proofErr w:type="spellEnd"/>
+      <w:r>
+        <w:t xml:space="preserve"> di Kota Tangerang</w:t>
+      </w:r>
       <w:r>
         <w:t>?</w:t>
       </w:r>
@@ -17189,7 +17217,28 @@
           <w:i/>
           <w:iCs/>
         </w:rPr>
-        <w:t>work-life balance</w:t>
+        <w:t>W</w:t>
+      </w:r>
+      <w:r>
+        <w:rPr>
+          <w:i/>
+          <w:iCs/>
+        </w:rPr>
+        <w:t xml:space="preserve">ork-life </w:t>
+      </w:r>
+      <w:r>
+        <w:rPr>
+          <w:i/>
+          <w:iCs/>
+        </w:rPr>
+        <w:t>B</w:t>
+      </w:r>
+      <w:r>
+        <w:rPr>
+          <w:i/>
+          <w:iCs/>
+        </w:rPr>
+        <w:t>alance</w:t>
       </w:r>
       <w:r>
         <w:t xml:space="preserve"> </w:t>
@@ -17212,17 +17261,42 @@
       </w:r>
       <w:proofErr w:type="spellStart"/>
       <w:r>
-        <w:t>produktivitas</w:t>
-      </w:r>
-      <w:proofErr w:type="spellEnd"/>
-      <w:r>
-        <w:t xml:space="preserve"> </w:t>
-      </w:r>
-      <w:proofErr w:type="spellStart"/>
-      <w:r>
-        <w:t>karyawan</w:t>
-      </w:r>
-      <w:proofErr w:type="spellEnd"/>
+        <w:t>P</w:t>
+      </w:r>
+      <w:r>
+        <w:t>roduktivitas</w:t>
+      </w:r>
+      <w:proofErr w:type="spellEnd"/>
+      <w:r>
+        <w:t xml:space="preserve"> </w:t>
+      </w:r>
+      <w:proofErr w:type="spellStart"/>
+      <w:r>
+        <w:t>K</w:t>
+      </w:r>
+      <w:r>
+        <w:t>aryawan</w:t>
+      </w:r>
+      <w:proofErr w:type="spellEnd"/>
+      <w:r>
+        <w:t xml:space="preserve"> </w:t>
+      </w:r>
+      <w:proofErr w:type="spellStart"/>
+      <w:r>
+        <w:t>perusahaan</w:t>
+      </w:r>
+      <w:proofErr w:type="spellEnd"/>
+      <w:r>
+        <w:t xml:space="preserve"> </w:t>
+      </w:r>
+      <w:proofErr w:type="spellStart"/>
+      <w:r>
+        <w:t>manufaktur</w:t>
+      </w:r>
+      <w:proofErr w:type="spellEnd"/>
+      <w:r>
+        <w:t xml:space="preserve"> di Kota Tangerang</w:t>
+      </w:r>
       <w:r>
         <w:t>?</w:t>
       </w:r>
@@ -17244,17 +17318,18 @@
       <w:r>
         <w:t xml:space="preserve"> </w:t>
       </w:r>
-      <w:proofErr w:type="spellStart"/>
-      <w:r>
-        <w:t>beban</w:t>
-      </w:r>
-      <w:proofErr w:type="spellEnd"/>
-      <w:r>
-        <w:t xml:space="preserve"> </w:t>
-      </w:r>
-      <w:proofErr w:type="spellStart"/>
-      <w:r>
-        <w:t>kerja</w:t>
+      <w:r>
+        <w:t>B</w:t>
+      </w:r>
+      <w:r>
+        <w:t xml:space="preserve">eban </w:t>
+      </w:r>
+      <w:proofErr w:type="spellStart"/>
+      <w:r>
+        <w:t>K</w:t>
+      </w:r>
+      <w:r>
+        <w:t>erja</w:t>
       </w:r>
       <w:proofErr w:type="spellEnd"/>
       <w:r>
@@ -17278,17 +17353,36 @@
       </w:r>
       <w:proofErr w:type="spellStart"/>
       <w:r>
-        <w:t>produktivitas</w:t>
-      </w:r>
-      <w:proofErr w:type="spellEnd"/>
-      <w:r>
-        <w:t xml:space="preserve"> </w:t>
-      </w:r>
-      <w:proofErr w:type="spellStart"/>
-      <w:r>
-        <w:t>karyawan</w:t>
-      </w:r>
-      <w:proofErr w:type="spellEnd"/>
+        <w:t>Produktivitas</w:t>
+      </w:r>
+      <w:proofErr w:type="spellEnd"/>
+      <w:r>
+        <w:t xml:space="preserve"> </w:t>
+      </w:r>
+      <w:proofErr w:type="spellStart"/>
+      <w:r>
+        <w:t>Karyawan</w:t>
+      </w:r>
+      <w:proofErr w:type="spellEnd"/>
+      <w:r>
+        <w:t xml:space="preserve"> </w:t>
+      </w:r>
+      <w:proofErr w:type="spellStart"/>
+      <w:r>
+        <w:t>perusahaan</w:t>
+      </w:r>
+      <w:proofErr w:type="spellEnd"/>
+      <w:r>
+        <w:t xml:space="preserve"> </w:t>
+      </w:r>
+      <w:proofErr w:type="spellStart"/>
+      <w:r>
+        <w:t>manufaktur</w:t>
+      </w:r>
+      <w:proofErr w:type="spellEnd"/>
+      <w:r>
+        <w:t xml:space="preserve"> di Kota Tangerang</w:t>
+      </w:r>
       <w:r>
         <w:t>?</w:t>
       </w:r>
@@ -17310,13 +17404,11 @@
       <w:r>
         <w:t xml:space="preserve"> </w:t>
       </w:r>
-      <w:proofErr w:type="spellStart"/>
-      <w:r>
-        <w:t>digitalisasi</w:t>
-      </w:r>
-      <w:proofErr w:type="spellEnd"/>
-      <w:r>
-        <w:t xml:space="preserve"> </w:t>
+      <w:r>
+        <w:t>D</w:t>
+      </w:r>
+      <w:r>
+        <w:t xml:space="preserve">igitalisasi </w:t>
       </w:r>
       <w:proofErr w:type="spellStart"/>
       <w:r>
@@ -17336,17 +17428,36 @@
       </w:r>
       <w:proofErr w:type="spellStart"/>
       <w:r>
-        <w:t>produktivitas</w:t>
-      </w:r>
-      <w:proofErr w:type="spellEnd"/>
-      <w:r>
-        <w:t xml:space="preserve"> </w:t>
-      </w:r>
-      <w:proofErr w:type="spellStart"/>
-      <w:r>
-        <w:t>karyawan</w:t>
-      </w:r>
-      <w:proofErr w:type="spellEnd"/>
+        <w:t>Produktivitas</w:t>
+      </w:r>
+      <w:proofErr w:type="spellEnd"/>
+      <w:r>
+        <w:t xml:space="preserve"> </w:t>
+      </w:r>
+      <w:proofErr w:type="spellStart"/>
+      <w:r>
+        <w:t>Karyawan</w:t>
+      </w:r>
+      <w:proofErr w:type="spellEnd"/>
+      <w:r>
+        <w:t xml:space="preserve"> </w:t>
+      </w:r>
+      <w:proofErr w:type="spellStart"/>
+      <w:r>
+        <w:t>perusahaan</w:t>
+      </w:r>
+      <w:proofErr w:type="spellEnd"/>
+      <w:r>
+        <w:t xml:space="preserve"> </w:t>
+      </w:r>
+      <w:proofErr w:type="spellStart"/>
+      <w:r>
+        <w:t>manufaktur</w:t>
+      </w:r>
+      <w:proofErr w:type="spellEnd"/>
+      <w:r>
+        <w:t xml:space="preserve"> di Kota Tangerang</w:t>
+      </w:r>
       <w:r>
         <w:t>?</w:t>
       </w:r>
@@ -17362,6 +17473,7 @@
       </w:pPr>
       <w:proofErr w:type="spellStart"/>
       <w:r>
+        <w:lastRenderedPageBreak/>
         <w:t>Apakah</w:t>
       </w:r>
       <w:proofErr w:type="spellEnd"/>
@@ -17370,7 +17482,10 @@
       </w:r>
       <w:proofErr w:type="spellStart"/>
       <w:r>
-        <w:t>pelatihan</w:t>
+        <w:t>P</w:t>
+      </w:r>
+      <w:r>
+        <w:t>elatihan</w:t>
       </w:r>
       <w:proofErr w:type="spellEnd"/>
       <w:r>
@@ -17392,11 +17507,31 @@
       <w:r>
         <w:t xml:space="preserve"> </w:t>
       </w:r>
-      <w:proofErr w:type="spellStart"/>
-      <w:r>
-        <w:t>digitalisasi</w:t>
-      </w:r>
-      <w:proofErr w:type="spellEnd"/>
+      <w:r>
+        <w:t>D</w:t>
+      </w:r>
+      <w:r>
+        <w:t>igitalisasi</w:t>
+      </w:r>
+      <w:r>
+        <w:t xml:space="preserve"> </w:t>
+      </w:r>
+      <w:proofErr w:type="spellStart"/>
+      <w:r>
+        <w:t>perusahaan</w:t>
+      </w:r>
+      <w:proofErr w:type="spellEnd"/>
+      <w:r>
+        <w:t xml:space="preserve"> </w:t>
+      </w:r>
+      <w:proofErr w:type="spellStart"/>
+      <w:r>
+        <w:t>manufaktur</w:t>
+      </w:r>
+      <w:proofErr w:type="spellEnd"/>
+      <w:r>
+        <w:t xml:space="preserve"> di Kota Tangerang</w:t>
+      </w:r>
       <w:r>
         <w:t>?</w:t>
       </w:r>
@@ -17419,11 +17554,28 @@
         <w:t xml:space="preserve"> </w:t>
       </w:r>
       <w:r>
+        <w:t>W</w:t>
+      </w:r>
+      <w:r>
         <w:rPr>
           <w:i/>
           <w:iCs/>
         </w:rPr>
-        <w:t>work-life balance</w:t>
+        <w:t xml:space="preserve">ork-life </w:t>
+      </w:r>
+      <w:r>
+        <w:rPr>
+          <w:i/>
+          <w:iCs/>
+        </w:rPr>
+        <w:t>B</w:t>
+      </w:r>
+      <w:r>
+        <w:rPr>
+          <w:i/>
+          <w:iCs/>
+        </w:rPr>
+        <w:t>alance</w:t>
       </w:r>
       <w:r>
         <w:t xml:space="preserve"> </w:t>
@@ -17444,11 +17596,31 @@
       <w:r>
         <w:t xml:space="preserve"> </w:t>
       </w:r>
-      <w:proofErr w:type="spellStart"/>
-      <w:r>
-        <w:t>digitalisasi</w:t>
-      </w:r>
-      <w:proofErr w:type="spellEnd"/>
+      <w:r>
+        <w:t>D</w:t>
+      </w:r>
+      <w:r>
+        <w:t>igitalisasi</w:t>
+      </w:r>
+      <w:r>
+        <w:t xml:space="preserve"> </w:t>
+      </w:r>
+      <w:proofErr w:type="spellStart"/>
+      <w:r>
+        <w:t>perusahaan</w:t>
+      </w:r>
+      <w:proofErr w:type="spellEnd"/>
+      <w:r>
+        <w:t xml:space="preserve"> </w:t>
+      </w:r>
+      <w:proofErr w:type="spellStart"/>
+      <w:r>
+        <w:t>manufaktur</w:t>
+      </w:r>
+      <w:proofErr w:type="spellEnd"/>
+      <w:r>
+        <w:t xml:space="preserve"> di Kota Tangerang</w:t>
+      </w:r>
       <w:r>
         <w:t>?</w:t>
       </w:r>
@@ -17470,17 +17642,18 @@
       <w:r>
         <w:t xml:space="preserve"> </w:t>
       </w:r>
-      <w:proofErr w:type="spellStart"/>
-      <w:r>
-        <w:t>beban</w:t>
-      </w:r>
-      <w:proofErr w:type="spellEnd"/>
-      <w:r>
-        <w:t xml:space="preserve"> </w:t>
-      </w:r>
-      <w:proofErr w:type="spellStart"/>
-      <w:r>
-        <w:t>kerja</w:t>
+      <w:r>
+        <w:t>B</w:t>
+      </w:r>
+      <w:r>
+        <w:t xml:space="preserve">eban </w:t>
+      </w:r>
+      <w:proofErr w:type="spellStart"/>
+      <w:r>
+        <w:t>K</w:t>
+      </w:r>
+      <w:r>
+        <w:t>erja</w:t>
       </w:r>
       <w:proofErr w:type="spellEnd"/>
       <w:r>
@@ -17502,11 +17675,31 @@
       <w:r>
         <w:t xml:space="preserve"> </w:t>
       </w:r>
-      <w:proofErr w:type="spellStart"/>
-      <w:r>
-        <w:t>digitalisasi</w:t>
-      </w:r>
-      <w:proofErr w:type="spellEnd"/>
+      <w:r>
+        <w:t>D</w:t>
+      </w:r>
+      <w:r>
+        <w:t>igitalisasi</w:t>
+      </w:r>
+      <w:r>
+        <w:t xml:space="preserve"> </w:t>
+      </w:r>
+      <w:proofErr w:type="spellStart"/>
+      <w:r>
+        <w:t>perusahaan</w:t>
+      </w:r>
+      <w:proofErr w:type="spellEnd"/>
+      <w:r>
+        <w:t xml:space="preserve"> </w:t>
+      </w:r>
+      <w:proofErr w:type="spellStart"/>
+      <w:r>
+        <w:t>manufaktur</w:t>
+      </w:r>
+      <w:proofErr w:type="spellEnd"/>
+      <w:r>
+        <w:t xml:space="preserve"> di Kota Tangerang</w:t>
+      </w:r>
       <w:r>
         <w:t>?</w:t>
       </w:r>
@@ -17528,7 +17721,6 @@
         <w:rPr>
           <w:rStyle w:val="fontstyle01"/>
         </w:rPr>
-        <w:lastRenderedPageBreak/>
         <w:t xml:space="preserve">Tujuan </w:t>
       </w:r>
       <w:proofErr w:type="spellStart"/>
@@ -17721,7 +17913,10 @@
       </w:r>
       <w:proofErr w:type="spellStart"/>
       <w:r>
-        <w:t>pelatihan</w:t>
+        <w:t>P</w:t>
+      </w:r>
+      <w:r>
+        <w:t>elatihan</w:t>
       </w:r>
       <w:proofErr w:type="spellEnd"/>
       <w:r>
@@ -17737,17 +17932,36 @@
       </w:r>
       <w:proofErr w:type="spellStart"/>
       <w:r>
-        <w:t>produktivitas</w:t>
-      </w:r>
-      <w:proofErr w:type="spellEnd"/>
-      <w:r>
-        <w:t xml:space="preserve"> </w:t>
-      </w:r>
-      <w:proofErr w:type="spellStart"/>
-      <w:r>
-        <w:t>karyawan</w:t>
-      </w:r>
-      <w:proofErr w:type="spellEnd"/>
+        <w:t>Produktivitas</w:t>
+      </w:r>
+      <w:proofErr w:type="spellEnd"/>
+      <w:r>
+        <w:t xml:space="preserve"> </w:t>
+      </w:r>
+      <w:proofErr w:type="spellStart"/>
+      <w:r>
+        <w:t>Karyawan</w:t>
+      </w:r>
+      <w:proofErr w:type="spellEnd"/>
+      <w:r>
+        <w:t xml:space="preserve"> </w:t>
+      </w:r>
+      <w:proofErr w:type="spellStart"/>
+      <w:r>
+        <w:t>perusahaan</w:t>
+      </w:r>
+      <w:proofErr w:type="spellEnd"/>
+      <w:r>
+        <w:t xml:space="preserve"> </w:t>
+      </w:r>
+      <w:proofErr w:type="spellStart"/>
+      <w:r>
+        <w:t>manufaktur</w:t>
+      </w:r>
+      <w:proofErr w:type="spellEnd"/>
+      <w:r>
+        <w:t xml:space="preserve"> di Kota Tangerang</w:t>
+      </w:r>
       <w:r>
         <w:t>.</w:t>
       </w:r>
@@ -17790,7 +18004,28 @@
           <w:i/>
           <w:iCs/>
         </w:rPr>
-        <w:t>work-life balance</w:t>
+        <w:t>W</w:t>
+      </w:r>
+      <w:r>
+        <w:rPr>
+          <w:i/>
+          <w:iCs/>
+        </w:rPr>
+        <w:t xml:space="preserve">ork-life </w:t>
+      </w:r>
+      <w:r>
+        <w:rPr>
+          <w:i/>
+          <w:iCs/>
+        </w:rPr>
+        <w:t>B</w:t>
+      </w:r>
+      <w:r>
+        <w:rPr>
+          <w:i/>
+          <w:iCs/>
+        </w:rPr>
+        <w:t>alance</w:t>
       </w:r>
       <w:r>
         <w:t xml:space="preserve"> </w:t>
@@ -17805,17 +18040,36 @@
       </w:r>
       <w:proofErr w:type="spellStart"/>
       <w:r>
-        <w:t>produktivitas</w:t>
-      </w:r>
-      <w:proofErr w:type="spellEnd"/>
-      <w:r>
-        <w:t xml:space="preserve"> </w:t>
-      </w:r>
-      <w:proofErr w:type="spellStart"/>
-      <w:r>
-        <w:t>karyawan</w:t>
-      </w:r>
-      <w:proofErr w:type="spellEnd"/>
+        <w:t>Produktivitas</w:t>
+      </w:r>
+      <w:proofErr w:type="spellEnd"/>
+      <w:r>
+        <w:t xml:space="preserve"> </w:t>
+      </w:r>
+      <w:proofErr w:type="spellStart"/>
+      <w:r>
+        <w:t>Karyawan</w:t>
+      </w:r>
+      <w:proofErr w:type="spellEnd"/>
+      <w:r>
+        <w:t xml:space="preserve"> </w:t>
+      </w:r>
+      <w:proofErr w:type="spellStart"/>
+      <w:r>
+        <w:t>perusahaan</w:t>
+      </w:r>
+      <w:proofErr w:type="spellEnd"/>
+      <w:r>
+        <w:t xml:space="preserve"> </w:t>
+      </w:r>
+      <w:proofErr w:type="spellStart"/>
+      <w:r>
+        <w:t>manufaktur</w:t>
+      </w:r>
+      <w:proofErr w:type="spellEnd"/>
+      <w:r>
+        <w:t xml:space="preserve"> di Kota Tangerang</w:t>
+      </w:r>
       <w:r>
         <w:t>.</w:t>
       </w:r>
@@ -17853,17 +18107,18 @@
       <w:r>
         <w:t xml:space="preserve"> </w:t>
       </w:r>
-      <w:proofErr w:type="spellStart"/>
-      <w:r>
-        <w:t>beban</w:t>
-      </w:r>
-      <w:proofErr w:type="spellEnd"/>
-      <w:r>
-        <w:t xml:space="preserve"> </w:t>
-      </w:r>
-      <w:proofErr w:type="spellStart"/>
-      <w:r>
-        <w:t>kerja</w:t>
+      <w:r>
+        <w:t>B</w:t>
+      </w:r>
+      <w:r>
+        <w:t xml:space="preserve">eban </w:t>
+      </w:r>
+      <w:proofErr w:type="spellStart"/>
+      <w:r>
+        <w:t>K</w:t>
+      </w:r>
+      <w:r>
+        <w:t>erja</w:t>
       </w:r>
       <w:proofErr w:type="spellEnd"/>
       <w:r>
@@ -17879,17 +18134,36 @@
       </w:r>
       <w:proofErr w:type="spellStart"/>
       <w:r>
-        <w:t>produktivitas</w:t>
-      </w:r>
-      <w:proofErr w:type="spellEnd"/>
-      <w:r>
-        <w:t xml:space="preserve"> </w:t>
-      </w:r>
-      <w:proofErr w:type="spellStart"/>
-      <w:r>
-        <w:t>karyawan</w:t>
-      </w:r>
-      <w:proofErr w:type="spellEnd"/>
+        <w:t>Produktivitas</w:t>
+      </w:r>
+      <w:proofErr w:type="spellEnd"/>
+      <w:r>
+        <w:t xml:space="preserve"> </w:t>
+      </w:r>
+      <w:proofErr w:type="spellStart"/>
+      <w:r>
+        <w:t>Karyawan</w:t>
+      </w:r>
+      <w:proofErr w:type="spellEnd"/>
+      <w:r>
+        <w:t xml:space="preserve"> </w:t>
+      </w:r>
+      <w:proofErr w:type="spellStart"/>
+      <w:r>
+        <w:t>perusahaan</w:t>
+      </w:r>
+      <w:proofErr w:type="spellEnd"/>
+      <w:r>
+        <w:t xml:space="preserve"> </w:t>
+      </w:r>
+      <w:proofErr w:type="spellStart"/>
+      <w:r>
+        <w:t>manufaktur</w:t>
+      </w:r>
+      <w:proofErr w:type="spellEnd"/>
+      <w:r>
+        <w:t xml:space="preserve"> di Kota Tangerang</w:t>
+      </w:r>
       <w:r>
         <w:t>.</w:t>
       </w:r>
@@ -17927,13 +18201,11 @@
       <w:r>
         <w:t xml:space="preserve"> </w:t>
       </w:r>
-      <w:proofErr w:type="spellStart"/>
-      <w:r>
-        <w:t>digitalisasi</w:t>
-      </w:r>
-      <w:proofErr w:type="spellEnd"/>
-      <w:r>
-        <w:t xml:space="preserve"> </w:t>
+      <w:r>
+        <w:t>D</w:t>
+      </w:r>
+      <w:r>
+        <w:t xml:space="preserve">igitalisasi </w:t>
       </w:r>
       <w:proofErr w:type="spellStart"/>
       <w:r>
@@ -17945,17 +18217,36 @@
       </w:r>
       <w:proofErr w:type="spellStart"/>
       <w:r>
-        <w:t>produktivitas</w:t>
-      </w:r>
-      <w:proofErr w:type="spellEnd"/>
-      <w:r>
-        <w:t xml:space="preserve"> </w:t>
-      </w:r>
-      <w:proofErr w:type="spellStart"/>
-      <w:r>
-        <w:t>karyawan</w:t>
-      </w:r>
-      <w:proofErr w:type="spellEnd"/>
+        <w:t>Produktivitas</w:t>
+      </w:r>
+      <w:proofErr w:type="spellEnd"/>
+      <w:r>
+        <w:t xml:space="preserve"> </w:t>
+      </w:r>
+      <w:proofErr w:type="spellStart"/>
+      <w:r>
+        <w:t>Karyawan</w:t>
+      </w:r>
+      <w:proofErr w:type="spellEnd"/>
+      <w:r>
+        <w:t xml:space="preserve"> </w:t>
+      </w:r>
+      <w:proofErr w:type="spellStart"/>
+      <w:r>
+        <w:t>perusahaan</w:t>
+      </w:r>
+      <w:proofErr w:type="spellEnd"/>
+      <w:r>
+        <w:t xml:space="preserve"> </w:t>
+      </w:r>
+      <w:proofErr w:type="spellStart"/>
+      <w:r>
+        <w:t>manufaktur</w:t>
+      </w:r>
+      <w:proofErr w:type="spellEnd"/>
+      <w:r>
+        <w:t xml:space="preserve"> di Kota Tangerang</w:t>
+      </w:r>
       <w:r>
         <w:t>.</w:t>
       </w:r>
@@ -17995,7 +18286,10 @@
       </w:r>
       <w:proofErr w:type="spellStart"/>
       <w:r>
-        <w:t>pelatihan</w:t>
+        <w:t>P</w:t>
+      </w:r>
+      <w:r>
+        <w:t>elatihan</w:t>
       </w:r>
       <w:proofErr w:type="spellEnd"/>
       <w:r>
@@ -18009,11 +18303,31 @@
       <w:r>
         <w:t xml:space="preserve"> </w:t>
       </w:r>
-      <w:proofErr w:type="spellStart"/>
-      <w:r>
-        <w:t>digitalisasi</w:t>
-      </w:r>
-      <w:proofErr w:type="spellEnd"/>
+      <w:r>
+        <w:t>D</w:t>
+      </w:r>
+      <w:r>
+        <w:t>igitalisasi</w:t>
+      </w:r>
+      <w:r>
+        <w:t xml:space="preserve"> </w:t>
+      </w:r>
+      <w:proofErr w:type="spellStart"/>
+      <w:r>
+        <w:t>perusahaan</w:t>
+      </w:r>
+      <w:proofErr w:type="spellEnd"/>
+      <w:r>
+        <w:t xml:space="preserve"> </w:t>
+      </w:r>
+      <w:proofErr w:type="spellStart"/>
+      <w:r>
+        <w:t>manufaktur</w:t>
+      </w:r>
+      <w:proofErr w:type="spellEnd"/>
+      <w:r>
+        <w:t xml:space="preserve"> di Kota Tangerang</w:t>
+      </w:r>
       <w:r>
         <w:t>.</w:t>
       </w:r>
@@ -18056,7 +18370,28 @@
           <w:i/>
           <w:iCs/>
         </w:rPr>
-        <w:t>work-life balance</w:t>
+        <w:t>W</w:t>
+      </w:r>
+      <w:r>
+        <w:rPr>
+          <w:i/>
+          <w:iCs/>
+        </w:rPr>
+        <w:t xml:space="preserve">ork-life </w:t>
+      </w:r>
+      <w:r>
+        <w:rPr>
+          <w:i/>
+          <w:iCs/>
+        </w:rPr>
+        <w:t>B</w:t>
+      </w:r>
+      <w:r>
+        <w:rPr>
+          <w:i/>
+          <w:iCs/>
+        </w:rPr>
+        <w:t>alance</w:t>
       </w:r>
       <w:r>
         <w:t xml:space="preserve"> </w:t>
@@ -18069,11 +18404,31 @@
       <w:r>
         <w:t xml:space="preserve"> </w:t>
       </w:r>
-      <w:proofErr w:type="spellStart"/>
-      <w:r>
-        <w:t>digitalisasi</w:t>
-      </w:r>
-      <w:proofErr w:type="spellEnd"/>
+      <w:r>
+        <w:t>D</w:t>
+      </w:r>
+      <w:r>
+        <w:t>igitalisasi</w:t>
+      </w:r>
+      <w:r>
+        <w:t xml:space="preserve"> </w:t>
+      </w:r>
+      <w:proofErr w:type="spellStart"/>
+      <w:r>
+        <w:t>perusahaan</w:t>
+      </w:r>
+      <w:proofErr w:type="spellEnd"/>
+      <w:r>
+        <w:t xml:space="preserve"> </w:t>
+      </w:r>
+      <w:proofErr w:type="spellStart"/>
+      <w:r>
+        <w:t>manufaktur</w:t>
+      </w:r>
+      <w:proofErr w:type="spellEnd"/>
+      <w:r>
+        <w:t xml:space="preserve"> di Kota Tangerang</w:t>
+      </w:r>
       <w:r>
         <w:t>.</w:t>
       </w:r>
@@ -18111,17 +18466,12 @@
       <w:r>
         <w:t xml:space="preserve"> </w:t>
       </w:r>
-      <w:proofErr w:type="spellStart"/>
-      <w:r>
-        <w:t>beban</w:t>
-      </w:r>
-      <w:proofErr w:type="spellEnd"/>
-      <w:r>
-        <w:t xml:space="preserve"> </w:t>
-      </w:r>
-      <w:proofErr w:type="spellStart"/>
-      <w:r>
-        <w:t>kerja</w:t>
+      <w:r>
+        <w:t xml:space="preserve">Beban </w:t>
+      </w:r>
+      <w:proofErr w:type="spellStart"/>
+      <w:r>
+        <w:t>Kerja</w:t>
       </w:r>
       <w:proofErr w:type="spellEnd"/>
       <w:r>
@@ -18135,11 +18485,31 @@
       <w:r>
         <w:t xml:space="preserve"> </w:t>
       </w:r>
-      <w:proofErr w:type="spellStart"/>
-      <w:r>
-        <w:t>digitalisasi</w:t>
-      </w:r>
-      <w:proofErr w:type="spellEnd"/>
+      <w:r>
+        <w:t>D</w:t>
+      </w:r>
+      <w:r>
+        <w:t>igitalisasi</w:t>
+      </w:r>
+      <w:r>
+        <w:t xml:space="preserve"> </w:t>
+      </w:r>
+      <w:proofErr w:type="spellStart"/>
+      <w:r>
+        <w:t>perusahaan</w:t>
+      </w:r>
+      <w:proofErr w:type="spellEnd"/>
+      <w:r>
+        <w:t xml:space="preserve"> </w:t>
+      </w:r>
+      <w:proofErr w:type="spellStart"/>
+      <w:r>
+        <w:t>manufaktur</w:t>
+      </w:r>
+      <w:proofErr w:type="spellEnd"/>
+      <w:r>
+        <w:t xml:space="preserve"> di Kota Tangerang</w:t>
+      </w:r>
       <w:r>
         <w:t>.</w:t>
       </w:r>
@@ -18161,6 +18531,7 @@
         <w:rPr>
           <w:rStyle w:val="fontstyle01"/>
         </w:rPr>
+        <w:lastRenderedPageBreak/>
         <w:t xml:space="preserve">Manfaat </w:t>
       </w:r>
       <w:proofErr w:type="spellStart"/>
@@ -18946,7 +19317,6 @@
       </w:r>
       <w:proofErr w:type="spellStart"/>
       <w:r>
-        <w:lastRenderedPageBreak/>
         <w:t>produktivitas</w:t>
       </w:r>
       <w:proofErr w:type="spellEnd"/>
@@ -19503,6 +19873,7 @@
       </w:r>
       <w:proofErr w:type="spellStart"/>
       <w:r>
+        <w:lastRenderedPageBreak/>
         <w:t>daya</w:t>
       </w:r>
       <w:proofErr w:type="spellEnd"/>
@@ -20845,7 +21216,6 @@
           <w:rStyle w:val="fontstyle01"/>
           <w:b/>
         </w:rPr>
-        <w:lastRenderedPageBreak/>
         <w:t>BAB I PENDAHULUAN</w:t>
       </w:r>
     </w:p>
@@ -22185,6 +22555,7 @@
           <w:color w:val="000000"/>
           <w:szCs w:val="24"/>
         </w:rPr>
+        <w:lastRenderedPageBreak/>
         <w:t>akan</w:t>
       </w:r>
       <w:proofErr w:type="spellEnd"/>
@@ -23921,7 +24292,6 @@
           <w:color w:val="000000"/>
           <w:szCs w:val="24"/>
         </w:rPr>
-        <w:lastRenderedPageBreak/>
         <w:t>diterapkan</w:t>
       </w:r>
       <w:proofErr w:type="spellEnd"/>
@@ -25050,6 +25420,7 @@
           <w:color w:val="000000"/>
           <w:szCs w:val="24"/>
         </w:rPr>
+        <w:lastRenderedPageBreak/>
         <w:t>dengan</w:t>
       </w:r>
       <w:proofErr w:type="spellEnd"/>

</xml_diff>